<commit_message>
Last commit before handing in lab 3
</commit_message>
<xml_diff>
--- a/Lab 3/Lab 3 Report (esv and cjd41).docx
+++ b/Lab 3/Lab 3 Report (esv and cjd41).docx
@@ -29,9 +29,9 @@
         </w:rPr>
         <w:drawing>
           <wp:inline distT="0" distB="0" distL="0" distR="0">
-            <wp:extent cx="2768906" cy="3314700"/>
+            <wp:extent cx="2767895" cy="3314700"/>
             <wp:effectExtent l="0" t="0" r="0" b="0"/>
-            <wp:docPr id="1" name="Picture 1" descr="C:\Users\Ed\Documents\EECS 371\Lab 3\Schematics\Part1(Dickey).png"/>
+            <wp:docPr id="1" name="Picture 1"/>
             <wp:cNvGraphicFramePr>
               <a:graphicFrameLocks xmlns:a="http://schemas.openxmlformats.org/drawingml/2006/main" noChangeAspect="1"/>
             </wp:cNvGraphicFramePr>
@@ -52,7 +52,6 @@
                         </a:ext>
                       </a:extLst>
                     </a:blip>
-                    <a:srcRect/>
                     <a:stretch>
                       <a:fillRect/>
                     </a:stretch>
@@ -60,7 +59,7 @@
                   <pic:spPr bwMode="auto">
                     <a:xfrm>
                       <a:off x="0" y="0"/>
-                      <a:ext cx="2768906" cy="3314700"/>
+                      <a:ext cx="2767895" cy="3314700"/>
                     </a:xfrm>
                     <a:prstGeom prst="rect">
                       <a:avLst/>
@@ -76,6 +75,8 @@
           </wp:inline>
         </w:drawing>
       </w:r>
+      <w:bookmarkStart w:id="0" w:name="_GoBack"/>
+      <w:bookmarkEnd w:id="0"/>
     </w:p>
     <w:p>
       <w:pPr>
@@ -523,8 +524,6 @@
             <w:proofErr w:type="spellEnd"/>
           </w:p>
         </w:tc>
-        <w:bookmarkStart w:id="0" w:name="_GoBack"/>
-        <w:bookmarkEnd w:id="0"/>
       </w:tr>
       <w:tr>
         <w:trPr>
@@ -4847,11 +4846,11 @@
           <c:showPercent val="0"/>
           <c:showBubbleSize val="0"/>
         </c:dLbls>
-        <c:axId val="80459264"/>
-        <c:axId val="80461184"/>
+        <c:axId val="48415872"/>
+        <c:axId val="48417792"/>
       </c:scatterChart>
       <c:valAx>
-        <c:axId val="80459264"/>
+        <c:axId val="48415872"/>
         <c:scaling>
           <c:logBase val="10"/>
           <c:orientation val="minMax"/>
@@ -4881,12 +4880,12 @@
         <c:majorTickMark val="out"/>
         <c:minorTickMark val="none"/>
         <c:tickLblPos val="nextTo"/>
-        <c:crossAx val="80461184"/>
+        <c:crossAx val="48417792"/>
         <c:crosses val="autoZero"/>
         <c:crossBetween val="midCat"/>
       </c:valAx>
       <c:valAx>
-        <c:axId val="80461184"/>
+        <c:axId val="48417792"/>
         <c:scaling>
           <c:logBase val="10"/>
           <c:orientation val="minMax"/>
@@ -4921,7 +4920,7 @@
         <c:majorTickMark val="out"/>
         <c:minorTickMark val="none"/>
         <c:tickLblPos val="nextTo"/>
-        <c:crossAx val="80459264"/>
+        <c:crossAx val="48415872"/>
         <c:crosses val="autoZero"/>
         <c:crossBetween val="midCat"/>
       </c:valAx>
@@ -5318,11 +5317,11 @@
           <c:showPercent val="0"/>
           <c:showBubbleSize val="0"/>
         </c:dLbls>
-        <c:axId val="244848896"/>
-        <c:axId val="244855168"/>
+        <c:axId val="48306048"/>
+        <c:axId val="48308224"/>
       </c:scatterChart>
       <c:valAx>
-        <c:axId val="244848896"/>
+        <c:axId val="48306048"/>
         <c:scaling>
           <c:logBase val="10"/>
           <c:orientation val="minMax"/>
@@ -5352,12 +5351,12 @@
         <c:majorTickMark val="out"/>
         <c:minorTickMark val="none"/>
         <c:tickLblPos val="nextTo"/>
-        <c:crossAx val="244855168"/>
+        <c:crossAx val="48308224"/>
         <c:crosses val="autoZero"/>
         <c:crossBetween val="midCat"/>
       </c:valAx>
       <c:valAx>
-        <c:axId val="244855168"/>
+        <c:axId val="48308224"/>
         <c:scaling>
           <c:logBase val="10"/>
           <c:orientation val="minMax"/>
@@ -5387,7 +5386,7 @@
         <c:majorTickMark val="out"/>
         <c:minorTickMark val="none"/>
         <c:tickLblPos val="nextTo"/>
-        <c:crossAx val="244848896"/>
+        <c:crossAx val="48306048"/>
         <c:crosses val="autoZero"/>
         <c:crossBetween val="midCat"/>
       </c:valAx>

</xml_diff>